<commit_message>
# Actualize analisis de errores
</commit_message>
<xml_diff>
--- a/analysisAndDesign/Analisis de errores en los archivos.docx
+++ b/analysisAndDesign/Analisis de errores en los archivos.docx
@@ -786,6 +786,7 @@
           <w:i/>
           <w:sz w:val="24"/>
           <w:szCs w:val="24"/>
+          <w:highlight w:val="yellow"/>
           <w:lang w:eastAsia="es-ES_tradnl"/>
         </w:rPr>
         <w:t>Id</w:t>
@@ -798,6 +799,7 @@
           <w:i/>
           <w:sz w:val="24"/>
           <w:szCs w:val="24"/>
+          <w:highlight w:val="yellow"/>
           <w:lang w:eastAsia="es-ES_tradnl"/>
         </w:rPr>
         <w:t xml:space="preserve"> de s</w:t>
@@ -810,9 +812,22 @@
           <w:i/>
           <w:sz w:val="24"/>
           <w:szCs w:val="24"/>
-          <w:lang w:eastAsia="es-ES_tradnl"/>
-        </w:rPr>
-        <w:t>upervisor:</w:t>
+          <w:highlight w:val="yellow"/>
+          <w:lang w:eastAsia="es-ES_tradnl"/>
+        </w:rPr>
+        <w:t>upervisor</w:t>
+      </w:r>
+      <w:r>
+        <w:rPr>
+          <w:rFonts w:ascii="Times New Roman" w:eastAsia="Times New Roman" w:hAnsi="Times New Roman" w:cs="Times New Roman"/>
+          <w:b/>
+          <w:bCs/>
+          <w:i/>
+          <w:sz w:val="24"/>
+          <w:szCs w:val="24"/>
+          <w:lang w:eastAsia="es-ES_tradnl"/>
+        </w:rPr>
+        <w:t>:</w:t>
       </w:r>
       <w:r>
         <w:rPr>
@@ -1048,9 +1063,10 @@
           <w:i/>
           <w:sz w:val="24"/>
           <w:szCs w:val="24"/>
-          <w:lang w:eastAsia="es-ES_tradnl"/>
-        </w:rPr>
-        <w:t xml:space="preserve">Id </w:t>
+          <w:highlight w:val="yellow"/>
+          <w:lang w:eastAsia="es-ES_tradnl"/>
+        </w:rPr>
+        <w:t>Id</w:t>
       </w:r>
       <w:r>
         <w:rPr>
@@ -1062,7 +1078,7 @@
           <w:szCs w:val="24"/>
           <w:lang w:eastAsia="es-ES_tradnl"/>
         </w:rPr>
-        <w:t>de c</w:t>
+        <w:t xml:space="preserve"> </w:t>
       </w:r>
       <w:r>
         <w:rPr>
@@ -1072,15 +1088,29 @@
           <w:i/>
           <w:sz w:val="24"/>
           <w:szCs w:val="24"/>
-          <w:lang w:eastAsia="es-ES_tradnl"/>
-        </w:rPr>
-        <w:t>ampaña</w:t>
+          <w:highlight w:val="yellow"/>
+          <w:lang w:eastAsia="es-ES_tradnl"/>
+        </w:rPr>
+        <w:t>de c</w:t>
       </w:r>
       <w:r>
         <w:rPr>
           <w:rFonts w:ascii="Times New Roman" w:eastAsia="Times New Roman" w:hAnsi="Times New Roman" w:cs="Times New Roman"/>
           <w:b/>
           <w:bCs/>
+          <w:i/>
+          <w:sz w:val="24"/>
+          <w:szCs w:val="24"/>
+          <w:highlight w:val="yellow"/>
+          <w:lang w:eastAsia="es-ES_tradnl"/>
+        </w:rPr>
+        <w:t>ampaña</w:t>
+      </w:r>
+      <w:r>
+        <w:rPr>
+          <w:rFonts w:ascii="Times New Roman" w:eastAsia="Times New Roman" w:hAnsi="Times New Roman" w:cs="Times New Roman"/>
+          <w:b/>
+          <w:bCs/>
           <w:sz w:val="24"/>
           <w:szCs w:val="24"/>
           <w:lang w:eastAsia="es-ES_tradnl"/>
@@ -1215,6 +1245,36 @@
           <w:lang w:eastAsia="es-ES_tradnl"/>
         </w:rPr>
         <w:t xml:space="preserve"> de alta en el sistema.</w:t>
+      </w:r>
+    </w:p>
+    <w:p>
+      <w:pPr>
+        <w:pStyle w:val="Prrafodelista"/>
+        <w:numPr>
+          <w:ilvl w:val="0"/>
+          <w:numId w:val="3"/>
+        </w:numPr>
+        <w:spacing w:before="100" w:beforeAutospacing="1" w:after="100" w:afterAutospacing="1" w:line="240" w:lineRule="auto"/>
+        <w:rPr>
+          <w:rFonts w:ascii="Times New Roman" w:eastAsia="Times New Roman" w:hAnsi="Times New Roman" w:cs="Times New Roman"/>
+          <w:b/>
+          <w:bCs/>
+          <w:sz w:val="24"/>
+          <w:szCs w:val="24"/>
+          <w:lang w:eastAsia="es-ES_tradnl"/>
+        </w:rPr>
+      </w:pPr>
+      <w:r>
+        <w:rPr>
+          <w:rFonts w:ascii="Times New Roman" w:eastAsia="Times New Roman" w:hAnsi="Times New Roman" w:cs="Times New Roman"/>
+          <w:b/>
+          <w:bCs/>
+          <w:i/>
+          <w:sz w:val="24"/>
+          <w:szCs w:val="24"/>
+          <w:lang w:eastAsia="es-ES_tradnl"/>
+        </w:rPr>
+        <w:t>Legajo</w:t>
       </w:r>
     </w:p>
     <w:p>
@@ -1648,9 +1708,18 @@
         <w:rPr>
           <w:rFonts w:ascii="Calibri" w:eastAsia="Times New Roman" w:hAnsi="Calibri" w:cs="Times New Roman"/>
           <w:color w:val="000000"/>
-          <w:lang w:eastAsia="es-ES_tradnl"/>
-        </w:rPr>
-        <w:t>legajo,Fecha Entrada,Horario Entrada,Horario Salida, Fecha Salida</w:t>
+          <w:highlight w:val="yellow"/>
+          <w:lang w:eastAsia="es-ES_tradnl"/>
+        </w:rPr>
+        <w:t>legajo</w:t>
+      </w:r>
+      <w:r>
+        <w:rPr>
+          <w:rFonts w:ascii="Calibri" w:eastAsia="Times New Roman" w:hAnsi="Calibri" w:cs="Times New Roman"/>
+          <w:color w:val="000000"/>
+          <w:lang w:eastAsia="es-ES_tradnl"/>
+        </w:rPr>
+        <w:t>,Fecha Entrada,Horario Entrada,Horario Salida, Fecha Salida</w:t>
       </w:r>
     </w:p>
     <w:p>
@@ -3162,9 +3231,18 @@
         <w:rPr>
           <w:rFonts w:ascii="Calibri" w:eastAsia="Times New Roman" w:hAnsi="Calibri" w:cs="Times New Roman"/>
           <w:color w:val="000000"/>
-          <w:lang w:eastAsia="es-ES_tradnl"/>
-        </w:rPr>
-        <w:t>Legajo,Date,Cantidad Llamadas,Tiempo InCall (min),Tiempo en espera (min),Cantidad Llamadas Transferidas,Tiempo Loggeado (min),Tiempo Ready for Call (min),Tiempo en after call work (min)</w:t>
+          <w:highlight w:val="yellow"/>
+          <w:lang w:eastAsia="es-ES_tradnl"/>
+        </w:rPr>
+        <w:t>Legajo</w:t>
+      </w:r>
+      <w:r>
+        <w:rPr>
+          <w:rFonts w:ascii="Calibri" w:eastAsia="Times New Roman" w:hAnsi="Calibri" w:cs="Times New Roman"/>
+          <w:color w:val="000000"/>
+          <w:lang w:eastAsia="es-ES_tradnl"/>
+        </w:rPr>
+        <w:t>,Date,Cantidad Llamadas,Tiempo InCall (min),Tiempo en espera (min),Cantidad Llamadas Transferidas,Tiempo Loggeado (min),Tiempo Ready for Call (min),Tiempo en after call work (min)</w:t>
       </w:r>
     </w:p>
     <w:p>
@@ -3902,7 +3980,25 @@
           <w:szCs w:val="24"/>
           <w:lang w:eastAsia="es-ES_tradnl"/>
         </w:rPr>
-        <w:t xml:space="preserve"> es tiempo descontado del “</w:t>
+        <w:t xml:space="preserve"> es </w:t>
+      </w:r>
+      <w:r>
+        <w:rPr>
+          <w:rFonts w:ascii="Times New Roman" w:eastAsia="Times New Roman" w:hAnsi="Times New Roman" w:cs="Times New Roman"/>
+          <w:sz w:val="24"/>
+          <w:szCs w:val="24"/>
+          <w:lang w:eastAsia="es-ES_tradnl"/>
+        </w:rPr>
+        <w:t>parte</w:t>
+      </w:r>
+      <w:r>
+        <w:rPr>
+          <w:rFonts w:ascii="Times New Roman" w:eastAsia="Times New Roman" w:hAnsi="Times New Roman" w:cs="Times New Roman"/>
+          <w:sz w:val="24"/>
+          <w:szCs w:val="24"/>
+          <w:lang w:eastAsia="es-ES_tradnl"/>
+        </w:rPr>
+        <w:t xml:space="preserve"> del “</w:t>
       </w:r>
       <w:r>
         <w:rPr>
@@ -3952,6 +4048,25 @@
           <w:lang w:eastAsia="es-ES_tradnl"/>
         </w:rPr>
         <w:t>). (Ver archivos de ejemplo).</w:t>
+      </w:r>
+      <w:r>
+        <w:rPr>
+          <w:rFonts w:ascii="Times New Roman" w:eastAsia="Times New Roman" w:hAnsi="Times New Roman" w:cs="Times New Roman"/>
+          <w:sz w:val="24"/>
+          <w:szCs w:val="24"/>
+          <w:lang w:eastAsia="es-ES_tradnl"/>
+        </w:rPr>
+        <w:t xml:space="preserve"> </w:t>
+      </w:r>
+      <w:r>
+        <w:rPr>
+          <w:rFonts w:ascii="Times New Roman" w:eastAsia="Times New Roman" w:hAnsi="Times New Roman" w:cs="Times New Roman"/>
+          <w:b/>
+          <w:sz w:val="24"/>
+          <w:szCs w:val="24"/>
+          <w:lang w:eastAsia="es-ES_tradnl"/>
+        </w:rPr>
+        <w:t>SI</w:t>
       </w:r>
     </w:p>
     <w:p>
@@ -4084,9 +4199,18 @@
         <w:rPr>
           <w:rFonts w:ascii="Calibri" w:eastAsia="Times New Roman" w:hAnsi="Calibri" w:cs="Times New Roman"/>
           <w:color w:val="000000"/>
-          <w:lang w:eastAsia="es-ES_tradnl"/>
-        </w:rPr>
-        <w:t>legajo,fecha Entrada,Horario Entrada,Horario Salida,fecha Salida</w:t>
+          <w:highlight w:val="yellow"/>
+          <w:lang w:eastAsia="es-ES_tradnl"/>
+        </w:rPr>
+        <w:t>legajo</w:t>
+      </w:r>
+      <w:r>
+        <w:rPr>
+          <w:rFonts w:ascii="Calibri" w:eastAsia="Times New Roman" w:hAnsi="Calibri" w:cs="Times New Roman"/>
+          <w:color w:val="000000"/>
+          <w:lang w:eastAsia="es-ES_tradnl"/>
+        </w:rPr>
+        <w:t>,fecha Entrada,Horario Entrada,Horario Salida,fecha Salida</w:t>
       </w:r>
     </w:p>
     <w:p>
@@ -5358,9 +5482,18 @@
         <w:rPr>
           <w:rFonts w:ascii="Calibri" w:eastAsia="Times New Roman" w:hAnsi="Calibri" w:cs="Times New Roman"/>
           <w:color w:val="000000"/>
-          <w:lang w:eastAsia="es-ES_tradnl"/>
-        </w:rPr>
-        <w:t>legajo,Fecha,Cant Evaluaciones,Cant de Puntos posibles,Cantidad Puntos logrados</w:t>
+          <w:highlight w:val="yellow"/>
+          <w:lang w:eastAsia="es-ES_tradnl"/>
+        </w:rPr>
+        <w:t>legajo</w:t>
+      </w:r>
+      <w:r>
+        <w:rPr>
+          <w:rFonts w:ascii="Calibri" w:eastAsia="Times New Roman" w:hAnsi="Calibri" w:cs="Times New Roman"/>
+          <w:color w:val="000000"/>
+          <w:lang w:eastAsia="es-ES_tradnl"/>
+        </w:rPr>
+        <w:t>,Fecha,Cant Evaluaciones,Cant de Puntos posibles,Cantidad Puntos logrados</w:t>
       </w:r>
     </w:p>
     <w:p>
@@ -6417,6 +6550,53 @@
           <w:lang w:eastAsia="es-ES_tradnl"/>
         </w:rPr>
         <w:t>”.</w:t>
+      </w:r>
+    </w:p>
+    <w:p>
+      <w:pPr>
+        <w:pStyle w:val="Prrafodelista"/>
+        <w:numPr>
+          <w:ilvl w:val="0"/>
+          <w:numId w:val="5"/>
+        </w:numPr>
+        <w:spacing w:before="100" w:beforeAutospacing="1" w:after="100" w:afterAutospacing="1" w:line="240" w:lineRule="auto"/>
+        <w:rPr>
+          <w:rFonts w:ascii="Times New Roman" w:eastAsia="Times New Roman" w:hAnsi="Times New Roman" w:cs="Times New Roman"/>
+          <w:sz w:val="24"/>
+          <w:szCs w:val="24"/>
+          <w:lang w:eastAsia="es-ES_tradnl"/>
+        </w:rPr>
+      </w:pPr>
+      <w:r>
+        <w:rPr>
+          <w:rFonts w:ascii="Times New Roman" w:eastAsia="Times New Roman" w:hAnsi="Times New Roman" w:cs="Times New Roman"/>
+          <w:b/>
+          <w:i/>
+          <w:sz w:val="24"/>
+          <w:szCs w:val="24"/>
+          <w:lang w:eastAsia="es-ES_tradnl"/>
+        </w:rPr>
+        <w:t>STS</w:t>
+      </w:r>
+      <w:r>
+        <w:rPr>
+          <w:rFonts w:ascii="Times New Roman" w:eastAsia="Times New Roman" w:hAnsi="Times New Roman" w:cs="Times New Roman"/>
+          <w:b/>
+          <w:i/>
+          <w:sz w:val="24"/>
+          <w:szCs w:val="24"/>
+          <w:lang w:eastAsia="es-ES_tradnl"/>
+        </w:rPr>
+        <w:t>-TTS:</w:t>
+      </w:r>
+      <w:r>
+        <w:rPr>
+          <w:rFonts w:ascii="Times New Roman" w:eastAsia="Times New Roman" w:hAnsi="Times New Roman" w:cs="Times New Roman"/>
+          <w:sz w:val="24"/>
+          <w:szCs w:val="24"/>
+          <w:lang w:eastAsia="es-ES_tradnl"/>
+        </w:rPr>
+        <w:t xml:space="preserve"> Controlar incumplimiento en entrada y salida independientemente</w:t>
       </w:r>
     </w:p>
     <w:p>

</xml_diff>